<commit_message>
finished setting up utility classes
</commit_message>
<xml_diff>
--- a/tests/outputs/test1.docx
+++ b/tests/outputs/test1.docx
@@ -664,43 +664,48 @@
       </w:r>
     </w:p>
     <w:p>
-      <w:r>
-        <w:rPr>
-          <w:b w:val="0"/>
-          <w:i/>
-          <w:sz w:val="24"/>
-          <w:u w:val="none"/>
-        </w:rPr>
-        <w:t>Italic Text</w:t>
-      </w:r>
+      <w:pPr>
+        <w:jc w:val="center"/>
+      </w:pPr>
       <w:r>
         <w:rPr>
           <w:b/>
           <w:i w:val="0"/>
-          <w:sz w:val="24"/>
+          <w:sz w:val="32"/>
           <w:u w:val="none"/>
         </w:rPr>
-        <w:t>Bold Text</w:t>
-      </w:r>
-    </w:p>
-    <w:p>
-      <w:r>
-        <w:rPr>
-          <w:b w:val="0"/>
-          <w:i/>
-          <w:sz w:val="24"/>
-          <w:u w:val="none"/>
-        </w:rPr>
-        <w:t>Alarmed by</w:t>
-      </w:r>
+        <w:t>Bold, Large, Centered text</w:t>
+      </w:r>
+    </w:p>
+    <w:p>
       <w:r>
         <w:rPr>
           <w:b w:val="0"/>
           <w:i w:val="0"/>
           <w:sz w:val="24"/>
+          <w:u w:val="single"/>
+        </w:rPr>
+        <w:t>Underlined text</w:t>
+      </w:r>
+    </w:p>
+    <w:p>
+      <w:r>
+        <w:rPr>
+          <w:b/>
+          <w:i w:val="0"/>
+          <w:sz w:val="24"/>
           <w:u w:val="none"/>
         </w:rPr>
-        <w:t xml:space="preserve"> the rapid increase in global average temperatures,</w:t>
+        <w:t xml:space="preserve">Bold text </w:t>
+      </w:r>
+      <w:r>
+        <w:rPr>
+          <w:b w:val="0"/>
+          <w:i w:val="0"/>
+          <w:sz w:val="24"/>
+          <w:u w:val="none"/>
+        </w:rPr>
+        <w:t xml:space="preserve"> followed by normal text</w:t>
       </w:r>
     </w:p>
     <w:sectPr>

</xml_diff>